<commit_message>
rechanged the name back to normal
</commit_message>
<xml_diff>
--- a/PrimaryCV.docx
+++ b/PrimaryCV.docx
@@ -25,7 +25,7 @@
           <w:szCs w:val="56"/>
           <w:lang w:eastAsia="hr-HR"/>
         </w:rPr>
-        <w:t xml:space="preserve">Hamza </w:t>
+        <w:t>Hamza</w:t>
       </w:r>
       <w:r>
         <w:rPr>
@@ -37,7 +37,7 @@
           <w:szCs w:val="56"/>
           <w:lang w:eastAsia="hr-HR"/>
         </w:rPr>
-        <w:t xml:space="preserve">Mohamed </w:t>
+        <w:t xml:space="preserve"> </w:t>
       </w:r>
       <w:r>
         <w:rPr>
@@ -758,13 +758,8 @@
                         <w:spacing w:after="0" w:line="240" w:lineRule="auto"/>
                         <w:ind w:left="714" w:hanging="357"/>
                       </w:pPr>
-                      <w:proofErr w:type="spellStart"/>
                       <w:r>
-                        <w:t>PowerBI</w:t>
-                      </w:r>
-                      <w:proofErr w:type="spellEnd"/>
-                      <w:r>
-                        <w:t xml:space="preserve"> </w:t>
+                        <w:t xml:space="preserve">PowerBI </w:t>
                       </w:r>
                     </w:p>
                     <w:p>
@@ -1455,15 +1450,7 @@
                         <w:spacing w:after="120" w:line="240" w:lineRule="auto"/>
                       </w:pPr>
                       <w:r>
-                        <w:t xml:space="preserve">Boots Pharmacy Advisor </w:t>
-                      </w:r>
-                      <w:proofErr w:type="spellStart"/>
-                      <w:r>
-                        <w:t>Programme</w:t>
-                      </w:r>
-                      <w:proofErr w:type="spellEnd"/>
-                      <w:r>
-                        <w:t xml:space="preserve"> </w:t>
+                        <w:t xml:space="preserve">Boots Pharmacy Advisor Programme </w:t>
                       </w:r>
                     </w:p>
                   </w:txbxContent>
@@ -1634,15 +1621,7 @@
                         <w:spacing w:after="120" w:line="240" w:lineRule="auto"/>
                       </w:pPr>
                       <w:r>
-                        <w:t xml:space="preserve">AWS Certified </w:t>
-                      </w:r>
-                      <w:proofErr w:type="spellStart"/>
-                      <w:r>
-                        <w:t>SysOps</w:t>
-                      </w:r>
-                      <w:proofErr w:type="spellEnd"/>
-                      <w:r>
-                        <w:t xml:space="preserve"> Administrator – Associate (Exp 11/2026)</w:t>
+                        <w:t>AWS Certified SysOps Administrator – Associate (Exp 11/2026)</w:t>
                       </w:r>
                     </w:p>
                     <w:p>

</xml_diff>